<commit_message>
result file mentioned in Task.docx file
</commit_message>
<xml_diff>
--- a/Task.docx
+++ b/Task.docx
@@ -347,43 +347,25 @@
           <w:szCs w:val="24"/>
           <w:lang w:eastAsia="en-GB"/>
         </w:rPr>
-        <w:t xml:space="preserve"> Criteria</w:t>
-      </w:r>
-      <w:r>
-        <w:rPr>
-          <w:rFonts w:eastAsia="Times New Roman" w:cstheme="minorHAnsi"/>
-          <w:sz w:val="24"/>
-          <w:szCs w:val="24"/>
-          <w:lang w:eastAsia="en-GB"/>
-        </w:rPr>
-        <w:t>.”</w:t>
-      </w:r>
-      <w:r>
-        <w:rPr>
-          <w:rFonts w:eastAsia="Times New Roman" w:cstheme="minorHAnsi"/>
-          <w:sz w:val="24"/>
-          <w:szCs w:val="24"/>
-          <w:lang w:eastAsia="en-GB"/>
-        </w:rPr>
-        <w:br/>
-      </w:r>
-      <w:r>
-        <w:rPr>
-          <w:rFonts w:eastAsia="Times New Roman" w:cstheme="minorHAnsi"/>
-          <w:sz w:val="24"/>
-          <w:szCs w:val="24"/>
-          <w:lang w:eastAsia="en-GB"/>
-        </w:rPr>
-        <w:t xml:space="preserve">I have tested manually registration form and </w:t>
-      </w:r>
-      <w:r>
-        <w:rPr>
-          <w:rFonts w:eastAsia="Times New Roman" w:cstheme="minorHAnsi"/>
-          <w:sz w:val="24"/>
-          <w:szCs w:val="24"/>
-          <w:lang w:eastAsia="en-GB"/>
-        </w:rPr>
-        <w:t>its acceptance criteria.</w:t>
+        <w:t xml:space="preserve"> Criteria.”</w:t>
+      </w:r>
+      <w:r>
+        <w:rPr>
+          <w:rFonts w:eastAsia="Times New Roman" w:cstheme="minorHAnsi"/>
+          <w:sz w:val="24"/>
+          <w:szCs w:val="24"/>
+          <w:lang w:eastAsia="en-GB"/>
+        </w:rPr>
+        <w:br/>
+      </w:r>
+      <w:r>
+        <w:rPr>
+          <w:rFonts w:eastAsia="Times New Roman" w:cstheme="minorHAnsi"/>
+          <w:sz w:val="24"/>
+          <w:szCs w:val="24"/>
+          <w:lang w:eastAsia="en-GB"/>
+        </w:rPr>
+        <w:t>I have tested manually registration form and its acceptance criteria.</w:t>
       </w:r>
     </w:p>
     <w:p>
@@ -788,52 +770,7 @@
           <w:szCs w:val="24"/>
           <w:lang w:eastAsia="en-GB"/>
         </w:rPr>
-        <w:t xml:space="preserve">The form </w:t>
-      </w:r>
-      <w:r>
-        <w:rPr>
-          <w:rFonts w:eastAsia="Times New Roman" w:cstheme="minorHAnsi"/>
-          <w:sz w:val="24"/>
-          <w:szCs w:val="24"/>
-          <w:lang w:eastAsia="en-GB"/>
-        </w:rPr>
-        <w:t xml:space="preserve">is not </w:t>
-      </w:r>
-      <w:r>
-        <w:rPr>
-          <w:rFonts w:eastAsia="Times New Roman" w:cstheme="minorHAnsi"/>
-          <w:sz w:val="24"/>
-          <w:szCs w:val="24"/>
-          <w:lang w:eastAsia="en-GB"/>
-        </w:rPr>
-        <w:t>show</w:t>
-      </w:r>
-      <w:r>
-        <w:rPr>
-          <w:rFonts w:eastAsia="Times New Roman" w:cstheme="minorHAnsi"/>
-          <w:sz w:val="24"/>
-          <w:szCs w:val="24"/>
-          <w:lang w:eastAsia="en-GB"/>
-        </w:rPr>
-        <w:t>ing</w:t>
-      </w:r>
-      <w:r>
-        <w:rPr>
-          <w:rFonts w:eastAsia="Times New Roman" w:cstheme="minorHAnsi"/>
-          <w:sz w:val="24"/>
-          <w:szCs w:val="24"/>
-          <w:lang w:eastAsia="en-GB"/>
-        </w:rPr>
-        <w:t xml:space="preserve"> that both fields are required</w:t>
-      </w:r>
-      <w:r>
-        <w:rPr>
-          <w:rFonts w:eastAsia="Times New Roman" w:cstheme="minorHAnsi"/>
-          <w:sz w:val="24"/>
-          <w:szCs w:val="24"/>
-          <w:lang w:eastAsia="en-GB"/>
-        </w:rPr>
-        <w:t xml:space="preserve"> and still below mention things are happened</w:t>
+        <w:t>The form is not showing that both fields are required and still below mention things are happened</w:t>
       </w:r>
       <w:r>
         <w:rPr>
@@ -1050,33 +987,7 @@
           <w:lang w:eastAsia="en-GB"/>
         </w:rPr>
         <w:br/>
-      </w:r>
-      <w:r>
-        <w:rPr>
-          <w:rFonts w:eastAsia="Times New Roman" w:cstheme="minorHAnsi"/>
-          <w:sz w:val="24"/>
-          <w:szCs w:val="24"/>
-          <w:lang w:eastAsia="en-GB"/>
-        </w:rPr>
-        <w:t>Leave unselected starter Pokemons from given "Starter Pokemon" dropdown box</w:t>
-      </w:r>
-      <w:r>
-        <w:rPr>
-          <w:rFonts w:eastAsia="Times New Roman" w:cstheme="minorHAnsi"/>
-          <w:sz w:val="24"/>
-          <w:szCs w:val="24"/>
-          <w:lang w:eastAsia="en-GB"/>
-        </w:rPr>
-        <w:t xml:space="preserve"> and </w:t>
-      </w:r>
-      <w:r>
-        <w:rPr>
-          <w:rFonts w:eastAsia="Times New Roman" w:cstheme="minorHAnsi"/>
-          <w:sz w:val="24"/>
-          <w:szCs w:val="24"/>
-          <w:lang w:eastAsia="en-GB"/>
-        </w:rPr>
-        <w:t>Whatever last Pokemon selected, showing their stats.</w:t>
+        <w:t>Leave unselected starter Pokemons from given "Starter Pokemon" dropdown box and Whatever last Pokemon selected, showing their stats.</w:t>
       </w:r>
     </w:p>
     <w:p>
@@ -1123,16 +1034,7 @@
           <w:szCs w:val="24"/>
           <w:lang w:eastAsia="en-GB"/>
         </w:rPr>
-        <w:t>N</w:t>
-      </w:r>
-      <w:r>
-        <w:rPr>
-          <w:rFonts w:eastAsia="Times New Roman" w:cstheme="minorHAnsi"/>
-          <w:sz w:val="24"/>
-          <w:szCs w:val="24"/>
-          <w:lang w:eastAsia="en-GB"/>
-        </w:rPr>
-        <w:t>o any max limit</w:t>
+        <w:t>No any max limit</w:t>
       </w:r>
     </w:p>
     <w:p>
@@ -1158,16 +1060,7 @@
           <w:szCs w:val="24"/>
           <w:lang w:eastAsia="en-GB"/>
         </w:rPr>
-        <w:t>N</w:t>
-      </w:r>
-      <w:r>
-        <w:rPr>
-          <w:rFonts w:eastAsia="Times New Roman" w:cstheme="minorHAnsi"/>
-          <w:sz w:val="24"/>
-          <w:szCs w:val="24"/>
-          <w:lang w:eastAsia="en-GB"/>
-        </w:rPr>
-        <w:t>o any special character’s input validation restriction</w:t>
+        <w:t>No any special character’s input validation restriction</w:t>
       </w:r>
     </w:p>
     <w:p>
@@ -1194,16 +1087,7 @@
           <w:szCs w:val="24"/>
           <w:lang w:eastAsia="en-GB"/>
         </w:rPr>
-        <w:t>N</w:t>
-      </w:r>
-      <w:r>
-        <w:rPr>
-          <w:rFonts w:eastAsia="Times New Roman" w:cstheme="minorHAnsi"/>
-          <w:sz w:val="24"/>
-          <w:szCs w:val="24"/>
-          <w:lang w:eastAsia="en-GB"/>
-        </w:rPr>
-        <w:t xml:space="preserve">o any restriction for lower and </w:t>
+        <w:t xml:space="preserve">No any restriction for lower and </w:t>
       </w:r>
       <w:bookmarkEnd w:id="0"/>
       <w:r>
@@ -1411,6 +1295,14 @@
           <w:lang w:eastAsia="en-GB"/>
         </w:rPr>
         <w:br/>
+      </w:r>
+      <w:r>
+        <w:rPr>
+          <w:rFonts w:eastAsia="Times New Roman" w:cstheme="minorHAnsi"/>
+          <w:sz w:val="24"/>
+          <w:szCs w:val="24"/>
+          <w:lang w:eastAsia="en-GB"/>
+        </w:rPr>
         <w:t xml:space="preserve">I am more used with </w:t>
       </w:r>
       <w:proofErr w:type="spellStart"/>
@@ -1432,6 +1324,48 @@
           <w:lang w:eastAsia="en-GB"/>
         </w:rPr>
         <w:t xml:space="preserve"> so I have automated them. In the future I will automate in cypress also.</w:t>
+      </w:r>
+    </w:p>
+    <w:p>
+      <w:pPr>
+        <w:shd w:val="clear" w:color="auto" w:fill="FFFFFF"/>
+        <w:spacing w:before="100" w:beforeAutospacing="1" w:after="100" w:afterAutospacing="1" w:line="240" w:lineRule="auto"/>
+        <w:rPr>
+          <w:rFonts w:eastAsia="Times New Roman" w:cstheme="minorHAnsi"/>
+          <w:sz w:val="24"/>
+          <w:szCs w:val="24"/>
+          <w:lang w:eastAsia="en-GB"/>
+        </w:rPr>
+      </w:pPr>
+      <w:r>
+        <w:rPr>
+          <w:rFonts w:eastAsia="Times New Roman" w:cstheme="minorHAnsi"/>
+          <w:sz w:val="24"/>
+          <w:szCs w:val="24"/>
+          <w:lang w:eastAsia="en-GB"/>
+        </w:rPr>
+        <w:lastRenderedPageBreak/>
+        <w:br/>
+        <w:t>To see the output of these automated testcases, I have stored result in Task.docx file.</w:t>
+      </w:r>
+      <w:r>
+        <w:rPr>
+          <w:rFonts w:eastAsia="Times New Roman" w:cstheme="minorHAnsi"/>
+          <w:sz w:val="24"/>
+          <w:szCs w:val="24"/>
+          <w:lang w:eastAsia="en-GB"/>
+        </w:rPr>
+        <w:br/>
+        <w:t>Please find it in repository.</w:t>
+      </w:r>
+      <w:r>
+        <w:rPr>
+          <w:rFonts w:eastAsia="Times New Roman" w:cstheme="minorHAnsi"/>
+          <w:sz w:val="24"/>
+          <w:szCs w:val="24"/>
+          <w:lang w:eastAsia="en-GB"/>
+        </w:rPr>
+        <w:br/>
       </w:r>
     </w:p>
     <w:p/>
@@ -2673,6 +2607,7 @@
   <w:style w:type="character" w:default="1" w:styleId="DefaultParagraphFont">
     <w:name w:val="Default Paragraph Font"/>
     <w:uiPriority w:val="1"/>
+    <w:semiHidden/>
     <w:unhideWhenUsed/>
   </w:style>
   <w:style w:type="table" w:default="1" w:styleId="TableNormal">

</xml_diff>